<commit_message>
Pataisymai dieną prieš pristatymą
</commit_message>
<xml_diff>
--- a/Straipsnis/Tekstas.docx
+++ b/Straipsnis/Tekstas.docx
@@ -126,6 +126,12 @@
         <w:rPr>
           <w:lang w:val="lt-LT"/>
         </w:rPr>
+        <w:t>, kurių duomenys yra naudojami</w:t>
+      </w:r>
+      <w:r>
+        <w:rPr>
+          <w:lang w:val="lt-LT"/>
+        </w:rPr>
         <w:t>.</w:t>
       </w:r>
     </w:p>
@@ -160,7 +166,19 @@
         <w:rPr>
           <w:lang w:val="lt-LT"/>
         </w:rPr>
-        <w:t xml:space="preserve">Tarkime, kad modelis buvo mokomas su programuotojo pateiktu tekstu, kuriame yra privačios informacijos. Jeigu modelis </w:t>
+        <w:t xml:space="preserve">Tarkime, kad </w:t>
+      </w:r>
+      <w:r>
+        <w:rPr>
+          <w:lang w:val="lt-LT"/>
+        </w:rPr>
+        <w:t xml:space="preserve">kalbos </w:t>
+      </w:r>
+      <w:r>
+        <w:rPr>
+          <w:lang w:val="lt-LT"/>
+        </w:rPr>
+        <w:t xml:space="preserve">modelis buvo mokomas su programuotojo pateiktu tekstu, kuriame yra privačios informacijos. Jeigu modelis </w:t>
       </w:r>
       <w:r>
         <w:rPr>
@@ -278,7 +296,13 @@
         <w:rPr>
           <w:lang w:val="lt-LT"/>
         </w:rPr>
-        <w:t xml:space="preserve">Elemento rangas yra jo vieta tam tikroje distribucijoje. </w:t>
+        <w:t>Šiame kontekste, e</w:t>
+      </w:r>
+      <w:r>
+        <w:rPr>
+          <w:lang w:val="lt-LT"/>
+        </w:rPr>
+        <w:t xml:space="preserve">lemento rangas yra jo vieta tam tikroje distribucijoje. </w:t>
       </w:r>
       <w:r>
         <w:rPr>
@@ -700,7 +724,21 @@
           <w:rFonts w:cstheme="minorHAnsi"/>
           <w:lang w:val="lt-LT"/>
         </w:rPr>
-        <w:t>Pirmas eksperimentas – turime du modelio parametrus KMI ir gimdymų skaičių ir išvestį – ar moteris serga cukriniu diabetu.</w:t>
+        <w:t xml:space="preserve">Pirmas </w:t>
+      </w:r>
+      <w:r>
+        <w:rPr>
+          <w:rFonts w:cstheme="minorHAnsi"/>
+          <w:lang w:val="lt-LT"/>
+        </w:rPr>
+        <w:t xml:space="preserve">iliustracinis </w:t>
+      </w:r>
+      <w:r>
+        <w:rPr>
+          <w:rFonts w:cstheme="minorHAnsi"/>
+          <w:lang w:val="lt-LT"/>
+        </w:rPr>
+        <w:t>eksperimentas – turime du modelio parametrus KMI ir gimdymų skaičių ir išvestį – ar moteris serga cukriniu diabetu.</w:t>
       </w:r>
     </w:p>
     <w:p>
@@ -762,7 +800,21 @@
           <w:rFonts w:cstheme="minorHAnsi"/>
           <w:lang w:val="lt-LT"/>
         </w:rPr>
-        <w:t>Su modeliai, kurie turėjo didelę DMDK reikšmę, nepavyko atgaminti pradinių duomenų.</w:t>
+        <w:t>Su modeliai</w:t>
+      </w:r>
+      <w:r>
+        <w:rPr>
+          <w:rFonts w:cstheme="minorHAnsi"/>
+          <w:lang w:val="lt-LT"/>
+        </w:rPr>
+        <w:t>s</w:t>
+      </w:r>
+      <w:r>
+        <w:rPr>
+          <w:rFonts w:cstheme="minorHAnsi"/>
+          <w:lang w:val="lt-LT"/>
+        </w:rPr>
+        <w:t>, kurie turėjo didelę DMDK reikšmę, nepavyko atgaminti pradinių duomenų.</w:t>
       </w:r>
     </w:p>
     <w:p>
@@ -1119,41 +1171,37 @@
           <w:bCs/>
           <w:lang w:val="lt-LT"/>
         </w:rPr>
-        <w:t>[</w:t>
-      </w:r>
-      <w:r>
-        <w:rPr>
-          <w:rFonts w:cstheme="minorHAnsi"/>
-          <w:b/>
-          <w:bCs/>
-          <w:lang w:val="lt-LT"/>
-        </w:rPr>
-        <w:t>PyTorch neuroninio tinklo tyrimas</w:t>
-      </w:r>
-      <w:r>
-        <w:rPr>
-          <w:rFonts w:cstheme="minorHAnsi"/>
-          <w:b/>
-          <w:bCs/>
-          <w:lang w:val="lt-LT"/>
-        </w:rPr>
-        <w:t>]</w:t>
-      </w:r>
-    </w:p>
-    <w:p>
-      <w:pPr>
-        <w:jc w:val="both"/>
-        <w:rPr>
-          <w:rFonts w:cstheme="minorHAnsi"/>
-          <w:lang w:val="lt-LT"/>
-        </w:rPr>
-      </w:pPr>
-      <w:r>
-        <w:rPr>
-          <w:rFonts w:cstheme="minorHAnsi"/>
-          <w:lang w:val="lt-LT"/>
-        </w:rPr>
-        <w:t>Trečias atliktas tyrimas yra su PyTorch trijų sluoksnių neuroniniu tinklu. PyTorch modeliui esant 50-</w:t>
+        <w:t>[PyTorch neuroninio tinklo tyrimas]</w:t>
+      </w:r>
+    </w:p>
+    <w:p>
+      <w:pPr>
+        <w:jc w:val="both"/>
+        <w:rPr>
+          <w:rFonts w:cstheme="minorHAnsi"/>
+          <w:lang w:val="lt-LT"/>
+        </w:rPr>
+      </w:pPr>
+      <w:r>
+        <w:rPr>
+          <w:rFonts w:cstheme="minorHAnsi"/>
+          <w:lang w:val="lt-LT"/>
+        </w:rPr>
+        <w:t xml:space="preserve">Trečias atliktas tyrimas yra su PyTorch </w:t>
+      </w:r>
+      <w:r>
+        <w:rPr>
+          <w:rFonts w:cstheme="minorHAnsi"/>
+          <w:lang w:val="lt-LT"/>
+        </w:rPr>
+        <w:t xml:space="preserve">karkasu pilnai sujungtų </w:t>
+      </w:r>
+      <w:r>
+        <w:rPr>
+          <w:rFonts w:cstheme="minorHAnsi"/>
+          <w:lang w:val="lt-LT"/>
+        </w:rPr>
+        <w:t>trijų sluoksnių neuroniniu tinklu. PyTorch modeliui esant 50-</w:t>
       </w:r>
       <w:r>
         <w:rPr>
@@ -1285,7 +1333,14 @@
           <w:rFonts w:cstheme="minorHAnsi"/>
           <w:lang w:val="lt-LT"/>
         </w:rPr>
-        <w:t>Pradinių duomenų kiekis neturi įtakos modelio duomenų saugumui.</w:t>
+        <w:t>Eksperimentiniai tyrimai indikavo, jog p</w:t>
+      </w:r>
+      <w:r>
+        <w:rPr>
+          <w:rFonts w:cstheme="minorHAnsi"/>
+          <w:lang w:val="lt-LT"/>
+        </w:rPr>
+        <w:t>radinių duomenų kiekis neturi įtakos modelio duomenų saugumui.</w:t>
       </w:r>
     </w:p>
     <w:p>
@@ -1857,6 +1912,7 @@
   <w:style w:type="character" w:default="1" w:styleId="DefaultParagraphFont">
     <w:name w:val="Default Paragraph Font"/>
     <w:uiPriority w:val="1"/>
+    <w:semiHidden/>
     <w:unhideWhenUsed/>
   </w:style>
   <w:style w:type="table" w:default="1" w:styleId="TableNormal">

</xml_diff>